<commit_message>
Changed contents of word file
</commit_message>
<xml_diff>
--- a/SmartTechMart_ProjectDefinition_SRS.docx
+++ b/SmartTechMart_ProjectDefinition_SRS.docx
@@ -38,10 +38,7 @@
     </w:p>
     <w:p>
       <w:r>
-        <w:t xml:space="preserve">This document </w:t>
-      </w:r>
-      <w:r>
-        <w:t>contains the Project Definition and the Software Requirements Specification (SRS) for the mini-project: SmartTechMart — a retail application for a technology convenience store (Tech Store 4.0).</w:t>
+        <w:t>This document contains the Project Definition and the Software Requirements Specification (SRS) for the mini-project: SmartTechMart — a retail application for a technology convenience store (Tech Store 4.0).</w:t>
       </w:r>
     </w:p>
     <w:p>
@@ -62,10 +59,7 @@
     </w:p>
     <w:p>
       <w:r>
-        <w:t>SmartTechMart — Tech Conve</w:t>
-      </w:r>
-      <w:r>
-        <w:t>nience Store 4.0</w:t>
+        <w:t>SmartTechMart — Tech Convenience Store 4.0</w:t>
       </w:r>
     </w:p>
     <w:p>
@@ -78,10 +72,7 @@
     </w:p>
     <w:p>
       <w:r>
-        <w:t>Small technology retail and convenience stores increasingly need digital tools to manage stock, sales, customer loyalty, and online presence. SmartTechMart is a modern retail management application designed for smal</w:t>
-      </w:r>
-      <w:r>
-        <w:t>l/medium tech convenience stores to handle point-of-sale (POS), inventory, supplier orders, basic e-commerce features, and analytics in a lightweight, affordable system.</w:t>
+        <w:t>Small technology retail and convenience stores increasingly need digital tools to manage stock, sales, customer loyalty, and online presence. SmartTechMart is a modern retail management application designed for small/medium tech convenience stores to handle point-of-sale (POS), inventory, supplier orders, basic e-commerce features, and analytics in a lightweight, affordable system.</w:t>
       </w:r>
     </w:p>
     <w:p>
@@ -94,10 +85,7 @@
     </w:p>
     <w:p>
       <w:r>
-        <w:t>- Provide a simple, reliable POS for in-store sales (barcode scanning, q</w:t>
-      </w:r>
-      <w:r>
-        <w:t>uick checkout).</w:t>
+        <w:t>- Provide a simple, reliable POS for in-store sales (barcode scanning, quick checkout).</w:t>
       </w:r>
       <w:r>
         <w:br/>
@@ -113,10 +101,7 @@
       </w:r>
       <w:r>
         <w:br/>
-        <w:t>- Enable</w:t>
-      </w:r>
-      <w:r>
-        <w:t xml:space="preserve"> online catalog browsing and click-and-collect for customers (optional MVP feature).</w:t>
+        <w:t>- Enable online catalog browsing and click-and-collect for customers (optional MVP feature).</w:t>
       </w:r>
     </w:p>
     <w:p>
@@ -142,10 +127,7 @@
       </w:r>
       <w:r>
         <w:br/>
-        <w:t>- User accounts and role-based access (Admin, Man</w:t>
-      </w:r>
-      <w:r>
-        <w:t>ager, Cashier).</w:t>
+        <w:t>- User accounts and role-based access (Admin, Manager, Cashier).</w:t>
       </w:r>
       <w:r>
         <w:br/>
@@ -172,10 +154,7 @@
       </w:r>
       <w:r>
         <w:br/>
-        <w:t>- Advanc</w:t>
-      </w:r>
-      <w:r>
-        <w:t>ed CRM features or marketing automation.</w:t>
+        <w:t>- Advanced CRM features or marketing automation.</w:t>
       </w:r>
       <w:r>
         <w:br/>
@@ -196,10 +175,7 @@
       </w:r>
       <w:r>
         <w:br/>
-        <w:t>- Store Manager: daily operations, inven</w:t>
-      </w:r>
-      <w:r>
-        <w:t>tory management, ordering.</w:t>
+        <w:t>- Store Manager: daily operations, inventory management, ordering.</w:t>
       </w:r>
       <w:r>
         <w:br/>
@@ -224,10 +200,7 @@
     </w:p>
     <w:p>
       <w:r>
-        <w:t>- Budget and timeline constraints for a semester mini-projec</w:t>
-      </w:r>
-      <w:r>
-        <w:t>t.</w:t>
+        <w:t>- Budget and timeline constraints for a semester mini-project.</w:t>
       </w:r>
       <w:r>
         <w:br/>
@@ -252,10 +225,7 @@
     </w:p>
     <w:p>
       <w:r>
-        <w:t xml:space="preserve">- The store has an internet connection (some offline </w:t>
-      </w:r>
-      <w:r>
-        <w:t>caching possible).</w:t>
+        <w:t>- The store has an internet connection (some offline caching possible).</w:t>
       </w:r>
       <w:r>
         <w:br/>
@@ -280,10 +250,7 @@
       </w:r>
       <w:r>
         <w:br/>
-        <w:t>- Basic working prototype: POS + Inve</w:t>
-      </w:r>
-      <w:r>
-        <w:t>ntory + Reports.</w:t>
+        <w:t>- Basic working prototype: POS + Inventory + Reports.</w:t>
       </w:r>
       <w:r>
         <w:br/>
@@ -308,10 +275,7 @@
       </w:r>
       <w:r>
         <w:br/>
-        <w:t>- Week 2–3: Basic data mode</w:t>
-      </w:r>
-      <w:r>
-        <w:t>l and inventory module implementation.</w:t>
+        <w:t>- Week 2–3: Basic data model and inventory module implementation.</w:t>
       </w:r>
       <w:r>
         <w:br/>
@@ -349,10 +313,7 @@
     </w:p>
     <w:p>
       <w:r>
-        <w:t xml:space="preserve">This SRS </w:t>
-      </w:r>
-      <w:r>
-        <w:t>describes the functional and non-functional requirements for SmartTechMart. It is intended for the development team, the project stakeholders, and the testers.</w:t>
+        <w:t>This SRS describes the functional and non-functional requirements for SmartTechMart. It is intended for the development team, the project stakeholders, and the testers.</w:t>
       </w:r>
     </w:p>
     <w:p>
@@ -363,10 +324,7 @@
     <w:p>
       <w:r>
         <w:lastRenderedPageBreak/>
-        <w:t>Requirement IDs use the format FR-### for functional requirements and N</w:t>
-      </w:r>
-      <w:r>
-        <w:t>FR-### for non-functional requirements.</w:t>
+        <w:t>Requirement IDs use the format FR-### for functional requirements and NFR-### for non-functional requirements.</w:t>
       </w:r>
     </w:p>
     <w:p>
@@ -384,10 +342,7 @@
         <w:pStyle w:val="Heading3"/>
       </w:pPr>
       <w:r>
-        <w:t>2. Overall Descr</w:t>
-      </w:r>
-      <w:r>
-        <w:t>iption</w:t>
+        <w:t>2. Overall Description</w:t>
       </w:r>
     </w:p>
     <w:p>
@@ -397,10 +352,7 @@
     </w:p>
     <w:p>
       <w:r>
-        <w:t>SmartTechMart is a standalone retail management web application (progressive web app recommended) that can run on a local server or cloud host. It integrates with hardware devices such as barcode scanners and receipt printers</w:t>
-      </w:r>
-      <w:r>
-        <w:t>, and optionally can integrate with payment terminals and simple QR payment gateways.</w:t>
+        <w:t>SmartTechMart is a standalone retail management web application (progressive web app recommended) that can run on a local server or cloud host. It integrates with hardware devices such as barcode scanners and receipt printers, and optionally can integrate with payment terminals and simple QR payment gateways.</w:t>
       </w:r>
     </w:p>
     <w:p>
@@ -422,10 +374,7 @@
       </w:r>
       <w:r>
         <w:br/>
-        <w:t>- Support user acc</w:t>
-      </w:r>
-      <w:r>
-        <w:t>ounts and role-based permissions.</w:t>
+        <w:t>- Support user accounts and role-based permissions.</w:t>
       </w:r>
       <w:r>
         <w:br/>
@@ -447,10 +396,7 @@
       </w:r>
       <w:r>
         <w:br/>
-        <w:t>- Manager: access to inventory, o</w:t>
-      </w:r>
-      <w:r>
-        <w:t>rders, reports.</w:t>
+        <w:t>- Manager: access to inventory, orders, reports.</w:t>
       </w:r>
       <w:r>
         <w:br/>
@@ -468,10 +414,7 @@
     </w:p>
     <w:p>
       <w:r>
-        <w:t>Modern web browsers (Chrome, Edge, Firefox, Safari). Server: Linux or Windows hosting with Node.js / Python</w:t>
-      </w:r>
-      <w:r>
-        <w:t xml:space="preserve"> / PHP stack (team choice).</w:t>
+        <w:t>Modern web browsers (Chrome, Edge, Firefox, Safari). Server: Linux or Windows hosting with Node.js / Python / PHP stack (team choice).</w:t>
       </w:r>
     </w:p>
     <w:p>
@@ -499,10 +442,7 @@
     </w:p>
     <w:p>
       <w:r>
-        <w:t>- Availability o</w:t>
-      </w:r>
-      <w:r>
-        <w:t>f barcode scanner hardware and a network connection for cloud-hosted deployments.</w:t>
+        <w:t>- Availability of barcode scanner hardware and a network connection for cloud-hosted deployments.</w:t>
       </w:r>
       <w:r>
         <w:br/>
@@ -533,10 +473,7 @@
     </w:p>
     <w:p>
       <w:r>
-        <w:t xml:space="preserve">Allow users to </w:t>
-      </w:r>
-      <w:r>
-        <w:t>register (Admin only), login, reset password; support roles: Admin, Manager, Cashier. Priority: High.</w:t>
+        <w:t>Allow users to register (Admin only), login, reset password; support roles: Admin, Manager, Cashier. Priority: High.</w:t>
       </w:r>
     </w:p>
     <w:p>
@@ -549,10 +486,7 @@
     </w:p>
     <w:p>
       <w:r>
-        <w:t>Add, edit, delete products with fields: SKU, name, description, category, cost price, selling price, barcode, image, s</w:t>
-      </w:r>
-      <w:r>
-        <w:t>upplier. Priority: High.</w:t>
+        <w:t>Add, edit, delete products with fields: SKU, name, description, category, cost price, selling price, barcode, image, supplier. Priority: High.</w:t>
       </w:r>
     </w:p>
     <w:p>
@@ -578,10 +512,7 @@
     </w:p>
     <w:p>
       <w:r>
-        <w:t xml:space="preserve">Process sales with multiple </w:t>
-      </w:r>
-      <w:r>
-        <w:t>items, apply discounts, accept payment type (cash/card/QR), generate receipt. Priority: High.</w:t>
+        <w:t>Process sales with multiple items, apply discounts, accept payment type (cash/card/QR), generate receipt. Priority: High.</w:t>
       </w:r>
     </w:p>
     <w:p>
@@ -607,10 +538,7 @@
     </w:p>
     <w:p>
       <w:r>
-        <w:t>Create supplier records</w:t>
-      </w:r>
-      <w:r>
-        <w:t xml:space="preserve"> and purchase orders, receive shipments to update inventory. Priority: Medium.</w:t>
+        <w:t>Create supplier records and purchase orders, receive shipments to update inventory. Priority: Medium.</w:t>
       </w:r>
     </w:p>
     <w:p>
@@ -636,10 +564,7 @@
     </w:p>
     <w:p>
       <w:r>
-        <w:t>Store customer</w:t>
-      </w:r>
-      <w:r>
-        <w:t xml:space="preserve"> info, track purchases, and apply loyalty points for discounts. Priority: Low/Optional.</w:t>
+        <w:t>Store customer info, track purchases, and apply loyalty points for discounts. Priority: Low/Optional.</w:t>
       </w:r>
     </w:p>
     <w:p>
@@ -666,10 +591,7 @@
     <w:p>
       <w:r>
         <w:lastRenderedPageBreak/>
-        <w:t>A</w:t>
-      </w:r>
-      <w:r>
-        <w:t>llow manual export and backup of database; import CSV for product bulk upload. Priority: Medium.</w:t>
+        <w:t>Allow manual export and backup of database; import CSV for product bulk upload. Priority: Medium.</w:t>
       </w:r>
     </w:p>
     <w:p>
@@ -695,10 +617,7 @@
     </w:p>
     <w:p>
       <w:r>
-        <w:t>Cache recent cata</w:t>
-      </w:r>
-      <w:r>
-        <w:t>log and allow POS transactions offline with later sync. Priority: Low/Optional.</w:t>
+        <w:t>Cache recent catalog and allow POS transactions offline with later sync. Priority: Low/Optional.</w:t>
       </w:r>
     </w:p>
     <w:p>
@@ -719,10 +638,7 @@
     </w:p>
     <w:p>
       <w:r>
-        <w:t>System must handle up to 20 concurrent cashier sessions and respond to POS item scan within 1 second under typical l</w:t>
-      </w:r>
-      <w:r>
-        <w:t>oad.</w:t>
+        <w:t>System must handle up to 20 concurrent cashier sessions and respond to POS item scan within 1 second under typical load.</w:t>
       </w:r>
     </w:p>
     <w:p>
@@ -787,10 +703,7 @@
     </w:p>
     <w:p>
       <w:r>
-        <w:t xml:space="preserve">Codebase should follow </w:t>
-      </w:r>
-      <w:r>
-        <w:t>standard conventions, documented API, and automated tests for core flows.</w:t>
+        <w:t>Codebase should follow standard conventions, documented API, and automated tests for core flows.</w:t>
       </w:r>
     </w:p>
     <w:p>
@@ -816,10 +729,7 @@
     </w:p>
     <w:p>
       <w:r>
-        <w:t xml:space="preserve">Main entities: Product, Category, Supplier, Customer, User, </w:t>
-      </w:r>
-      <w:r>
-        <w:t>Sale, SaleItem, PurchaseOrder, InventoryTransaction.</w:t>
+        <w:t>Main entities: Product, Category, Supplier, Customer, User, Sale, SaleItem, PurchaseOrder, InventoryTransaction.</w:t>
       </w:r>
       <w:r>
         <w:br/>
@@ -846,13 +756,7 @@
         <w:rPr>
           <w:b/>
         </w:rPr>
-        <w:t xml:space="preserve">UC-01: </w:t>
-      </w:r>
-      <w:r>
-        <w:rPr>
-          <w:b/>
-        </w:rPr>
-        <w:t>Process a Sale (Actor: Cashier)</w:t>
+        <w:t>UC-01: Process a Sale (Actor: Cashier)</w:t>
       </w:r>
     </w:p>
     <w:p>
@@ -878,10 +782,7 @@
       </w:r>
       <w:r>
         <w:br/>
-        <w:t>4. C</w:t>
-      </w:r>
-      <w:r>
-        <w:t>ashier selects payment type and records payment.</w:t>
+        <w:t>4. Cashier selects payment type and records payment.</w:t>
       </w:r>
       <w:r>
         <w:br/>
@@ -903,10 +804,7 @@
     </w:p>
     <w:p>
       <w:r>
-        <w:t>Precondition</w:t>
-      </w:r>
-      <w:r>
-        <w:t>s: Manager logged in.</w:t>
+        <w:t>Preconditions: Manager logged in.</w:t>
       </w:r>
     </w:p>
     <w:p>
@@ -928,10 +826,7 @@
     </w:p>
     <w:p>
       <w:r>
-        <w:t>Postconditions: Product availabl</w:t>
-      </w:r>
-      <w:r>
-        <w:t>e in catalog with initial stock (if provided).</w:t>
+        <w:t>Postconditions: Product available in catalog with initial stock (if provided).</w:t>
       </w:r>
     </w:p>
     <w:p>
@@ -957,10 +852,7 @@
       </w:r>
       <w:r>
         <w:br/>
-        <w:t xml:space="preserve">2. On receipt, manager marks PO as </w:t>
-      </w:r>
-      <w:r>
-        <w:t>received and inventory is updated.</w:t>
+        <w:t>2. On receipt, manager marks PO as received and inventory is updated.</w:t>
       </w:r>
     </w:p>
     <w:p>
@@ -982,10 +874,7 @@
       </w:r>
       <w:r>
         <w:br/>
-        <w:t>- Inventory screens: filters, bulk import/export,</w:t>
-      </w:r>
-      <w:r>
-        <w:t xml:space="preserve"> low-stock highlights.</w:t>
+        <w:t>- Inventory screens: filters, bulk import/export, low-stock highlights.</w:t>
       </w:r>
       <w:r>
         <w:br/>
@@ -1006,10 +895,7 @@
     </w:p>
     <w:p>
       <w:r>
-        <w:t>- Core POS flow (sell, receipt, inventory update) works end-to-end in demo envir</w:t>
-      </w:r>
-      <w:r>
-        <w:t>onment.</w:t>
+        <w:t>- Core POS flow (sell, receipt, inventory update) works end-to-end in demo environment.</w:t>
       </w:r>
       <w:r>
         <w:br/>
@@ -1036,10 +922,7 @@
         <w:pStyle w:val="Heading3"/>
       </w:pPr>
       <w:r>
-        <w:t>8</w:t>
-      </w:r>
-      <w:r>
-        <w:t>. Appendix</w:t>
+        <w:t>8. Appendix</w:t>
       </w:r>
     </w:p>
     <w:p>
@@ -1072,6 +955,32 @@
       <w:r>
         <w:br/>
         <w:t>- Standard SRS templates (IEEE recommended practice simplified).</w:t>
+      </w:r>
+    </w:p>
+    <w:p/>
+    <w:p>
+      <w:r>
+        <w:t>1</w:t>
+      </w:r>
+    </w:p>
+    <w:p>
+      <w:r>
+        <w:t>2</w:t>
+      </w:r>
+    </w:p>
+    <w:p>
+      <w:r>
+        <w:t>3</w:t>
+      </w:r>
+    </w:p>
+    <w:p>
+      <w:r>
+        <w:t>4</w:t>
+      </w:r>
+    </w:p>
+    <w:p>
+      <w:r>
+        <w:t>5</w:t>
       </w:r>
     </w:p>
     <w:sectPr>
@@ -1572,11 +1481,6 @@
     <w:lsdException w:name="Book Title" w:uiPriority="33" w:qFormat="1"/>
     <w:lsdException w:name="Bibliography" w:semiHidden="1" w:uiPriority="37" w:unhideWhenUsed="1"/>
     <w:lsdException w:name="TOC Heading" w:semiHidden="1" w:uiPriority="39" w:unhideWhenUsed="1" w:qFormat="1"/>
-    <w:lsdException w:name="Plain Table 5" w:semiHidden="1" w:unhideWhenUsed="1"/>
-    <w:lsdException w:name="Grid Table Light" w:semiHidden="1" w:unhideWhenUsed="1"/>
-    <w:lsdException w:name="Grid Table 1 Light" w:semiHidden="1" w:unhideWhenUsed="1"/>
-    <w:lsdException w:name="Grid Table 2" w:semiHidden="1" w:unhideWhenUsed="1"/>
-    <w:lsdException w:name="Grid Table 3" w:semiHidden="1" w:unhideWhenUsed="1"/>
     <w:lsdException w:name="Grid Table 4" w:uiPriority="49"/>
     <w:lsdException w:name="Grid Table 5 Dark" w:uiPriority="50"/>
     <w:lsdException w:name="Grid Table 6 Colorful" w:uiPriority="51"/>

</xml_diff>